<commit_message>
Deleted Arduino scripts, corrected password
</commit_message>
<xml_diff>
--- a/Appendix G Data Logger Operation & Sample Output.docx
+++ b/Appendix G Data Logger Operation & Sample Output.docx
@@ -1195,8 +1195,6 @@
         </w:rPr>
         <w:t xml:space="preserve"> to the hot spot called ‘Marmot</w:t>
       </w:r>
-      <w:bookmarkStart w:id="0" w:name="_GoBack"/>
-      <w:bookmarkEnd w:id="0"/>
       <w:r>
         <w:rPr>
           <w:color w:val="FF0000"/>
@@ -1207,7 +1205,21 @@
         <w:rPr>
           <w:color w:val="FF0000"/>
         </w:rPr>
-        <w:t>. The password is ‘Hardrock01’</w:t>
+        <w:t>. The password is ‘</w:t>
+      </w:r>
+      <w:r>
+        <w:rPr>
+          <w:color w:val="FF0000"/>
+        </w:rPr>
+        <w:t>h</w:t>
+      </w:r>
+      <w:bookmarkStart w:id="0" w:name="_GoBack"/>
+      <w:bookmarkEnd w:id="0"/>
+      <w:r>
+        <w:rPr>
+          <w:color w:val="FF0000"/>
+        </w:rPr>
+        <w:t>ardrock01’</w:t>
       </w:r>
       <w:r>
         <w:t>.</w:t>
@@ -1304,8 +1316,13 @@
       <w:r>
         <w:t xml:space="preserve"> The summary at the top of the file is for the full trip that the vehicle completed </w:t>
       </w:r>
+      <w:proofErr w:type="gramStart"/>
       <w:r>
-        <w:t xml:space="preserve">that afternoon </w:t>
+        <w:t>that</w:t>
+      </w:r>
+      <w:proofErr w:type="gramEnd"/>
+      <w:r>
+        <w:t xml:space="preserve"> afternoon </w:t>
       </w:r>
       <w:r>
         <w:t>(much more than the few seconds of operation displayed below).</w:t>
@@ -15757,7 +15774,7 @@
 </file>
 
 <file path=customXml/itemProps1.xml><?xml version="1.0" encoding="utf-8"?>
-<ds:datastoreItem xmlns:ds="http://schemas.openxmlformats.org/officeDocument/2006/customXml" ds:itemID="{D1A4CDC9-7E2D-4EF0-B893-F525585AB889}">
+<ds:datastoreItem xmlns:ds="http://schemas.openxmlformats.org/officeDocument/2006/customXml" ds:itemID="{293E21D6-1B5B-4BEB-9535-7311FC4BB2D1}">
   <ds:schemaRefs>
     <ds:schemaRef ds:uri="http://schemas.openxmlformats.org/officeDocument/2006/bibliography"/>
   </ds:schemaRefs>

</xml_diff>